<commit_message>
add a notice in comment in outline doc
</commit_message>
<xml_diff>
--- a/人才招聘_需求获取文档_Table与Page大纲.docx
+++ b/人才招聘_需求获取文档_Table与Page大纲.docx
@@ -3889,6 +3889,8 @@
           <w:szCs w:val="24"/>
         </w:rPr>
       </w:pPr>
+      <w:bookmarkStart w:id="54" w:name="_GoBack"/>
+      <w:bookmarkEnd w:id="54"/>
     </w:p>
     <w:p>
       <w:pPr>
@@ -3916,7 +3918,7 @@
         </w:rPr>
         <w:t>20.当初试通过后，HR可以对其进行</w:t>
       </w:r>
-      <w:commentRangeStart w:id="54"/>
+      <w:commentRangeStart w:id="55"/>
       <w:r>
         <w:rPr>
           <w:rFonts w:hAnsi="宋体" w:cs="Arial"/>
@@ -3926,9 +3928,9 @@
         </w:rPr>
         <w:t>最终面试</w:t>
       </w:r>
-      <w:commentRangeEnd w:id="54"/>
-      <w:r>
-        <w:commentReference w:id="54"/>
+      <w:commentRangeEnd w:id="55"/>
+      <w:r>
+        <w:commentReference w:id="55"/>
       </w:r>
       <w:r>
         <w:rPr>
@@ -3984,7 +3986,7 @@
         </w:rPr>
         <w:t>21.当Offer发布后，</w:t>
       </w:r>
-      <w:commentRangeStart w:id="55"/>
+      <w:commentRangeStart w:id="56"/>
       <w:r>
         <w:rPr>
           <w:rFonts w:hAnsi="宋体" w:cs="Arial"/>
@@ -3994,7 +3996,7 @@
         </w:rPr>
         <w:t>被推荐人可以选择</w:t>
       </w:r>
-      <w:commentRangeStart w:id="56"/>
+      <w:commentRangeStart w:id="57"/>
       <w:r>
         <w:rPr>
           <w:rFonts w:hAnsi="宋体" w:cs="Arial"/>
@@ -4004,16 +4006,16 @@
         </w:rPr>
         <w:t>是否接受Offer入职</w:t>
       </w:r>
-      <w:commentRangeEnd w:id="55"/>
-      <w:r>
-        <w:commentReference w:id="55"/>
-      </w:r>
       <w:commentRangeEnd w:id="56"/>
       <w:r>
+        <w:commentReference w:id="56"/>
+      </w:r>
+      <w:commentRangeEnd w:id="57"/>
+      <w:r>
         <w:rPr>
           <w:rStyle w:val="ac"/>
         </w:rPr>
-        <w:commentReference w:id="56"/>
+        <w:commentReference w:id="57"/>
       </w:r>
       <w:r>
         <w:rPr>
@@ -4069,7 +4071,7 @@
         </w:rPr>
         <w:t>22.这些步骤中，会涉及到</w:t>
       </w:r>
-      <w:commentRangeStart w:id="57"/>
+      <w:commentRangeStart w:id="58"/>
       <w:r>
         <w:rPr>
           <w:rFonts w:hAnsi="宋体" w:cs="Arial" w:hint="eastAsia"/>
@@ -4079,12 +4081,12 @@
         </w:rPr>
         <w:t>积分的给予</w:t>
       </w:r>
-      <w:commentRangeEnd w:id="57"/>
+      <w:commentRangeEnd w:id="58"/>
       <w:r>
         <w:rPr>
           <w:rStyle w:val="ac"/>
         </w:rPr>
-        <w:commentReference w:id="57"/>
+        <w:commentReference w:id="58"/>
       </w:r>
       <w:r>
         <w:rPr>
@@ -5669,9 +5671,9 @@
         </w:rPr>
         <w:t>23.提供</w:t>
       </w:r>
-      <w:commentRangeStart w:id="58"/>
       <w:commentRangeStart w:id="59"/>
       <w:commentRangeStart w:id="60"/>
+      <w:commentRangeStart w:id="61"/>
       <w:r>
         <w:rPr>
           <w:rFonts w:hAnsi="宋体" w:cs="Arial"/>
@@ -5681,23 +5683,23 @@
         </w:rPr>
         <w:t>积分</w:t>
       </w:r>
-      <w:commentRangeEnd w:id="58"/>
-      <w:r>
-        <w:commentReference w:id="58"/>
-      </w:r>
       <w:commentRangeEnd w:id="59"/>
       <w:r>
+        <w:commentReference w:id="59"/>
+      </w:r>
+      <w:commentRangeEnd w:id="60"/>
+      <w:r>
         <w:rPr>
           <w:rStyle w:val="ac"/>
         </w:rPr>
-        <w:commentReference w:id="59"/>
-      </w:r>
-      <w:commentRangeEnd w:id="60"/>
+        <w:commentReference w:id="60"/>
+      </w:r>
+      <w:commentRangeEnd w:id="61"/>
       <w:r>
         <w:rPr>
           <w:rStyle w:val="ac"/>
         </w:rPr>
-        <w:commentReference w:id="60"/>
+        <w:commentReference w:id="61"/>
       </w:r>
       <w:r>
         <w:rPr>
@@ -5753,7 +5755,7 @@
         </w:rPr>
         <w:t>24.提供</w:t>
       </w:r>
-      <w:commentRangeStart w:id="61"/>
+      <w:commentRangeStart w:id="62"/>
       <w:r>
         <w:rPr>
           <w:rFonts w:hAnsi="宋体" w:cs="Arial" w:hint="eastAsia"/>
@@ -5763,12 +5765,12 @@
         </w:rPr>
         <w:t>积分查询</w:t>
       </w:r>
-      <w:commentRangeEnd w:id="61"/>
+      <w:commentRangeEnd w:id="62"/>
       <w:r>
         <w:rPr>
           <w:rStyle w:val="ac"/>
         </w:rPr>
-        <w:commentReference w:id="61"/>
+        <w:commentReference w:id="62"/>
       </w:r>
       <w:r>
         <w:rPr>
@@ -5911,7 +5913,7 @@
         </w:rPr>
         <w:t>能为</w:t>
       </w:r>
-      <w:commentRangeStart w:id="62"/>
+      <w:commentRangeStart w:id="63"/>
       <w:r>
         <w:rPr>
           <w:rFonts w:hAnsi="宋体" w:hint="eastAsia"/>
@@ -5929,12 +5931,12 @@
         </w:rPr>
         <w:t>人员</w:t>
       </w:r>
-      <w:commentRangeEnd w:id="62"/>
+      <w:commentRangeEnd w:id="63"/>
       <w:r>
         <w:rPr>
           <w:rStyle w:val="ac"/>
         </w:rPr>
-        <w:commentReference w:id="62"/>
+        <w:commentReference w:id="63"/>
       </w:r>
       <w:r>
         <w:rPr>
@@ -6002,7 +6004,7 @@
         </w:rPr>
         <w:t>[</w:t>
       </w:r>
-      <w:commentRangeStart w:id="63"/>
+      <w:commentRangeStart w:id="64"/>
       <w:r>
         <w:rPr>
           <w:rFonts w:hAnsi="宋体" w:cs="Arial"/>
@@ -6014,9 +6016,9 @@
         </w:rPr>
         <w:t>邮件支持</w:t>
       </w:r>
-      <w:commentRangeEnd w:id="63"/>
-      <w:r>
-        <w:commentReference w:id="63"/>
+      <w:commentRangeEnd w:id="64"/>
+      <w:r>
+        <w:commentReference w:id="64"/>
       </w:r>
       <w:r>
         <w:rPr>
@@ -6293,7 +6295,7 @@
         <w:lastRenderedPageBreak/>
         <w:t>5、</w:t>
       </w:r>
-      <w:commentRangeStart w:id="64"/>
+      <w:commentRangeStart w:id="65"/>
       <w:r>
         <w:rPr>
           <w:sz w:val="24"/>
@@ -6301,9 +6303,9 @@
         </w:rPr>
         <w:t>外部接口</w:t>
       </w:r>
-      <w:commentRangeEnd w:id="64"/>
-      <w:r>
-        <w:commentReference w:id="64"/>
+      <w:commentRangeEnd w:id="65"/>
+      <w:r>
+        <w:commentReference w:id="65"/>
       </w:r>
       <w:bookmarkEnd w:id="7"/>
     </w:p>
@@ -6323,7 +6325,7 @@
           <w:szCs w:val="24"/>
         </w:rPr>
       </w:pPr>
-      <w:bookmarkStart w:id="65" w:name="_Toc525034197"/>
+      <w:bookmarkStart w:id="66" w:name="_Toc525034197"/>
       <w:r>
         <w:rPr>
           <w:rFonts w:hint="eastAsia"/>
@@ -6332,7 +6334,7 @@
         </w:rPr>
         <w:t>6、非功能需求</w:t>
       </w:r>
-      <w:bookmarkEnd w:id="65"/>
+      <w:bookmarkEnd w:id="66"/>
     </w:p>
     <w:p>
       <w:r>
@@ -6579,7 +6581,7 @@
         </w:rPr>
         <w:t>7.</w:t>
       </w:r>
-      <w:commentRangeStart w:id="66"/>
+      <w:commentRangeStart w:id="67"/>
       <w:r>
         <w:rPr>
           <w:rFonts w:hAnsi="宋体" w:cs="Arial"/>
@@ -6589,9 +6591,9 @@
         </w:rPr>
         <w:t>全文检索技术</w:t>
       </w:r>
-      <w:commentRangeEnd w:id="66"/>
-      <w:r>
-        <w:commentReference w:id="66"/>
+      <w:commentRangeEnd w:id="67"/>
+      <w:r>
+        <w:commentReference w:id="67"/>
       </w:r>
     </w:p>
     <w:p>
@@ -8221,8 +8223,6 @@
                 <w:szCs w:val="24"/>
               </w:rPr>
             </w:pPr>
-            <w:bookmarkStart w:id="67" w:name="_GoBack"/>
-            <w:bookmarkEnd w:id="67"/>
             <w:r>
               <w:rPr>
                 <w:rFonts w:hAnsi="宋体" w:cs="宋体" w:hint="eastAsia"/>
@@ -8338,7 +8338,7 @@
           <w:p>
             <w:pPr>
               <w:rPr>
-                <w:rFonts w:hAnsi="宋体" w:cs="宋体" w:hint="eastAsia"/>
+                <w:rFonts w:hAnsi="宋体" w:cs="宋体"/>
                 <w:color w:val="000000" w:themeColor="text1"/>
                 <w:sz w:val="24"/>
                 <w:szCs w:val="24"/>
@@ -8459,7 +8459,7 @@
           <w:p>
             <w:pPr>
               <w:rPr>
-                <w:rFonts w:hAnsi="宋体" w:cs="宋体" w:hint="eastAsia"/>
+                <w:rFonts w:hAnsi="宋体" w:cs="宋体"/>
                 <w:color w:val="000000" w:themeColor="text1"/>
                 <w:sz w:val="24"/>
                 <w:szCs w:val="24"/>
@@ -10937,6 +10937,7 @@
               <w:t>查询</w:t>
             </w:r>
             <w:r>
+              <w:lastRenderedPageBreak/>
               <w:t>页面</w:t>
             </w:r>
             <w:r>
@@ -13139,13 +13140,7 @@
         <w:rPr>
           <w:rFonts w:hint="eastAsia"/>
         </w:rPr>
-        <w:t>工作地点表：工作地点id</w:t>
-      </w:r>
-      <w:r>
-        <w:rPr>
-          <w:rFonts w:hint="eastAsia"/>
-        </w:rPr>
-        <w:t>，工作地点描述</w:t>
+        <w:t>工作地点表：工作地点id，工作地点描述</w:t>
       </w:r>
     </w:p>
   </w:comment>
@@ -13164,13 +13159,7 @@
         <w:rPr>
           <w:rFonts w:hint="eastAsia"/>
         </w:rPr>
-        <w:t>职能类别表：职能类别id</w:t>
-      </w:r>
-      <w:r>
-        <w:rPr>
-          <w:rFonts w:hint="eastAsia"/>
-        </w:rPr>
-        <w:t>，职能类别描述</w:t>
+        <w:t>职能类别表：职能类别id，职能类别描述</w:t>
       </w:r>
     </w:p>
   </w:comment>
@@ -13189,13 +13178,7 @@
         <w:rPr>
           <w:rFonts w:hint="eastAsia"/>
         </w:rPr>
-        <w:t>紧急度表：紧急度id</w:t>
-      </w:r>
-      <w:r>
-        <w:rPr>
-          <w:rFonts w:hint="eastAsia"/>
-        </w:rPr>
-        <w:t>，紧急度描述</w:t>
+        <w:t>紧急度表：紧急度id，紧急度描述</w:t>
       </w:r>
     </w:p>
   </w:comment>
@@ -13214,13 +13197,7 @@
         <w:rPr>
           <w:rFonts w:hint="eastAsia"/>
         </w:rPr>
-        <w:t>职位表：职位id</w:t>
-      </w:r>
-      <w:r>
-        <w:rPr>
-          <w:rFonts w:hint="eastAsia"/>
-        </w:rPr>
-        <w:t>，职位描述</w:t>
+        <w:t>职位表：职位id，职位描述</w:t>
       </w:r>
     </w:p>
   </w:comment>
@@ -13325,10 +13302,7 @@
     </w:p>
     <w:p>
       <w:r>
-        <w:t xml:space="preserve">Web </w:t>
-      </w:r>
-      <w:r>
-        <w:t>富文本编辑器，富文本存储,内容存储在招聘需求表中</w:t>
+        <w:t>Web 富文本编辑器，富文本存储,内容存储在招聘需求表中</w:t>
       </w:r>
       <w:r>
         <w:annotationRef/>
@@ -13484,10 +13458,7 @@
     </w:p>
     <w:p>
       <w:r>
-        <w:t>Admin</w:t>
-      </w:r>
-      <w:r>
-        <w:t>用户，对招聘</w:t>
+        <w:t>Admin用户，对招聘</w:t>
       </w:r>
       <w:proofErr w:type="gramStart"/>
       <w:r>
@@ -13622,10 +13593,7 @@
     </w:p>
     <w:p>
       <w:r>
-        <w:t>Workflow</w:t>
-      </w:r>
-      <w:r>
-        <w:t>判断是否紧急，以及邮件收发功能</w:t>
+        <w:t>Workflow判断是否紧急，以及邮件收发功能</w:t>
       </w:r>
       <w:r>
         <w:annotationRef/>
@@ -13817,13 +13785,7 @@
         <w:rPr>
           <w:rFonts w:hint="eastAsia"/>
         </w:rPr>
-        <w:t>JavaScript</w:t>
-      </w:r>
-      <w:r>
-        <w:rPr>
-          <w:rFonts w:hint="eastAsia"/>
-        </w:rPr>
-        <w:t>检查</w:t>
+        <w:t>JavaScript检查</w:t>
       </w:r>
     </w:p>
   </w:comment>
@@ -13856,10 +13818,7 @@
     </w:p>
     <w:p>
       <w:r>
-        <w:t>Admin</w:t>
-      </w:r>
-      <w:r>
-        <w:t>用户对被推荐人表，简历表依旧具有最高权限</w:t>
+        <w:t>Admin用户对被推荐人表，简历表依旧具有最高权限</w:t>
       </w:r>
       <w:r>
         <w:annotationRef/>
@@ -13965,13 +13924,7 @@
         <w:rPr>
           <w:rFonts w:hint="eastAsia"/>
         </w:rPr>
-        <w:t>处理阶段：处理阶段id</w:t>
-      </w:r>
-      <w:r>
-        <w:rPr>
-          <w:rFonts w:hint="eastAsia"/>
-        </w:rPr>
-        <w:t>，处理阶段描述</w:t>
+        <w:t>处理阶段：处理阶段id，处理阶段描述</w:t>
       </w:r>
     </w:p>
   </w:comment>
@@ -13990,13 +13943,7 @@
         <w:rPr>
           <w:rFonts w:hint="eastAsia"/>
         </w:rPr>
-        <w:t>处理结果表：处理结果id</w:t>
-      </w:r>
-      <w:r>
-        <w:rPr>
-          <w:rFonts w:hint="eastAsia"/>
-        </w:rPr>
-        <w:t>：处理阶段描述</w:t>
+        <w:t>处理结果表：处理结果id：处理阶段描述</w:t>
       </w:r>
     </w:p>
   </w:comment>
@@ -14327,13 +14274,7 @@
         <w:rPr>
           <w:rFonts w:hint="eastAsia"/>
         </w:rPr>
-        <w:t>单个需求的处理页面(</w:t>
-      </w:r>
-      <w:r>
-        <w:rPr>
-          <w:rFonts w:hint="eastAsia"/>
-        </w:rPr>
-        <w:t>初试Version</w:t>
+        <w:t>单个需求的处理页面(初试Version</w:t>
       </w:r>
       <w:r>
         <w:t>)</w:t>
@@ -14361,13 +14302,7 @@
         <w:rPr>
           <w:rFonts w:hint="eastAsia"/>
         </w:rPr>
-        <w:t>单个需求的处理页面(</w:t>
-      </w:r>
-      <w:r>
-        <w:rPr>
-          <w:rFonts w:hint="eastAsia"/>
-        </w:rPr>
-        <w:t>终试Version</w:t>
+        <w:t>单个需求的处理页面(终试Version</w:t>
       </w:r>
       <w:r>
         <w:t>)</w:t>
@@ -14457,13 +14392,7 @@
         <w:rPr>
           <w:rFonts w:hint="eastAsia"/>
         </w:rPr>
-        <w:t>重新分配招聘需求页面-----</w:t>
-      </w:r>
-      <w:r>
-        <w:rPr>
-          <w:rFonts w:hint="eastAsia"/>
-        </w:rPr>
-        <w:t>一个需求id输入框，一个确定按钮</w:t>
+        <w:t>重新分配招聘需求页面-----一个需求id输入框，一个确定按钮</w:t>
       </w:r>
     </w:p>
   </w:comment>
@@ -14482,13 +14411,7 @@
         <w:rPr>
           <w:rFonts w:hint="eastAsia"/>
         </w:rPr>
-        <w:t>建立面试页面----</w:t>
-      </w:r>
-      <w:r>
-        <w:rPr>
-          <w:rFonts w:hint="eastAsia"/>
-        </w:rPr>
-        <w:t>注意初试和终试有所区别</w:t>
+        <w:t>建立面试页面----注意初试和终试有所区别</w:t>
       </w:r>
     </w:p>
   </w:comment>
@@ -14611,7 +14534,7 @@
       </w:r>
     </w:p>
   </w:comment>
-  <w:comment w:id="54" w:author="汤 胜中" w:date="2018-09-25T16:36:00Z" w:initials="胜汤">
+  <w:comment w:id="55" w:author="汤 胜中" w:date="2018-09-25T16:36:00Z" w:initials="胜汤">
     <w:p>
       <w:r>
         <w:t>Table</w:t>
@@ -14629,7 +14552,7 @@
       </w:r>
     </w:p>
   </w:comment>
-  <w:comment w:id="55" w:author="汤 胜中" w:date="2018-09-25T16:38:00Z" w:initials="胜汤">
+  <w:comment w:id="56" w:author="汤 胜中" w:date="2018-09-25T16:38:00Z" w:initials="胜汤">
     <w:p>
       <w:r>
         <w:t>Internal</w:t>
@@ -14647,7 +14570,7 @@
       </w:r>
     </w:p>
   </w:comment>
-  <w:comment w:id="56" w:author="汤 胜中" w:date="2018-09-25T21:00:00Z" w:initials="汤">
+  <w:comment w:id="57" w:author="汤 胜中" w:date="2018-09-25T21:00:00Z" w:initials="汤">
     <w:p>
       <w:pPr>
         <w:pStyle w:val="ad"/>
@@ -14676,8 +14599,27 @@
         <w:t>被推荐人确认是否能够履职页面</w:t>
       </w:r>
     </w:p>
+    <w:p>
+      <w:pPr>
+        <w:pStyle w:val="ad"/>
+      </w:pPr>
+    </w:p>
+    <w:p>
+      <w:pPr>
+        <w:pStyle w:val="ad"/>
+        <w:rPr>
+          <w:rFonts w:hint="eastAsia"/>
+        </w:rPr>
+      </w:pPr>
+      <w:r>
+        <w:rPr>
+          <w:rFonts w:hint="eastAsia"/>
+        </w:rPr>
+        <w:t>注意当被确认入职以后要对员工表进行相应添加</w:t>
+      </w:r>
+    </w:p>
   </w:comment>
-  <w:comment w:id="57" w:author="汤 胜中" w:date="2018-09-25T21:01:00Z" w:initials="汤">
+  <w:comment w:id="58" w:author="汤 胜中" w:date="2018-09-25T21:01:00Z" w:initials="汤">
     <w:p>
       <w:pPr>
         <w:pStyle w:val="ad"/>
@@ -14707,7 +14649,7 @@
       </w:r>
     </w:p>
   </w:comment>
-  <w:comment w:id="58" w:author="汤 胜中" w:date="2018-09-25T16:36:00Z" w:initials="胜汤">
+  <w:comment w:id="59" w:author="汤 胜中" w:date="2018-09-25T16:36:00Z" w:initials="胜汤">
     <w:p>
       <w:r>
         <w:t>Table</w:t>
@@ -14740,7 +14682,7 @@
       </w:r>
     </w:p>
   </w:comment>
-  <w:comment w:id="59" w:author="汤 胜中" w:date="2018-09-25T19:53:00Z" w:initials="汤">
+  <w:comment w:id="60" w:author="汤 胜中" w:date="2018-09-25T19:53:00Z" w:initials="汤">
     <w:p>
       <w:pPr>
         <w:pStyle w:val="ad"/>
@@ -14759,7 +14701,7 @@
       </w:r>
     </w:p>
   </w:comment>
-  <w:comment w:id="60" w:author="汤 胜中" w:date="2018-09-25T19:54:00Z" w:initials="汤">
+  <w:comment w:id="61" w:author="汤 胜中" w:date="2018-09-25T19:54:00Z" w:initials="汤">
     <w:p>
       <w:pPr>
         <w:pStyle w:val="ad"/>
@@ -14774,18 +14716,42 @@
         <w:rPr>
           <w:rFonts w:hint="eastAsia"/>
         </w:rPr>
-        <w:t>积分来源表：积分来源id</w:t>
+        <w:t>积分来源表：积分来源id，积分来源描述</w:t>
+      </w:r>
+    </w:p>
+  </w:comment>
+  <w:comment w:id="62" w:author="汤 胜中" w:date="2018-09-25T17:28:00Z" w:initials="汤">
+    <w:p>
+      <w:r>
+        <w:rPr>
+          <w:rStyle w:val="ac"/>
+        </w:rPr>
+        <w:annotationRef/>
+      </w:r>
+      <w:r>
+        <w:t>Page</w:t>
+      </w:r>
+      <w:r>
+        <w:annotationRef/>
+      </w:r>
+    </w:p>
+    <w:p>
+      <w:r>
+        <w:t>积分查询页面</w:t>
       </w:r>
       <w:r>
         <w:rPr>
           <w:rFonts w:hint="eastAsia"/>
         </w:rPr>
-        <w:t>，积分来源描述</w:t>
+        <w:t>----包括积分累积值，积分累计值对应奖励额度，积分历史</w:t>
       </w:r>
     </w:p>
   </w:comment>
-  <w:comment w:id="61" w:author="汤 胜中" w:date="2018-09-25T17:28:00Z" w:initials="汤">
-    <w:p>
+  <w:comment w:id="63" w:author="汤 胜中" w:date="2018-09-25T21:03:00Z" w:initials="汤">
+    <w:p>
+      <w:pPr>
+        <w:pStyle w:val="ad"/>
+      </w:pPr>
       <w:r>
         <w:rPr>
           <w:rStyle w:val="ac"/>
@@ -14793,7 +14759,28 @@
         <w:annotationRef/>
       </w:r>
       <w:r>
-        <w:t>Page</w:t>
+        <w:rPr>
+          <w:rFonts w:hint="eastAsia"/>
+        </w:rPr>
+        <w:t>Internal</w:t>
+      </w:r>
+    </w:p>
+    <w:p>
+      <w:pPr>
+        <w:pStyle w:val="ad"/>
+      </w:pPr>
+      <w:r>
+        <w:rPr>
+          <w:rFonts w:hint="eastAsia"/>
+        </w:rPr>
+        <w:t>难道还要做权限赋予页面？不存在的，不做了</w:t>
+      </w:r>
+    </w:p>
+  </w:comment>
+  <w:comment w:id="64" w:author="汤 胜中" w:date="2018-09-25T16:41:00Z" w:initials="胜汤">
+    <w:p>
+      <w:r>
+        <w:t>Internal</w:t>
       </w:r>
       <w:r>
         <w:annotationRef/>
@@ -14801,101 +14788,50 @@
     </w:p>
     <w:p>
       <w:r>
-        <w:t>积分查询页面</w:t>
+        <w:t>Workflow</w:t>
       </w:r>
       <w:r>
         <w:rPr>
           <w:rFonts w:hint="eastAsia"/>
         </w:rPr>
-        <w:t>----包括积分累积值，积分累计值对应奖励额度，积分历史</w:t>
+        <w:t>学习，Workflow流程分析</w:t>
+      </w:r>
+      <w:r>
+        <w:t>与邮件收发，两个模块，</w:t>
+      </w:r>
+      <w:r>
+        <w:rPr>
+          <w:rFonts w:hint="eastAsia"/>
+        </w:rPr>
+        <w:t>三</w:t>
+      </w:r>
+      <w:r>
+        <w:t>个人次的工作量</w:t>
+      </w:r>
+      <w:r>
+        <w:annotationRef/>
       </w:r>
     </w:p>
   </w:comment>
-  <w:comment w:id="62" w:author="汤 胜中" w:date="2018-09-25T21:03:00Z" w:initials="汤">
-    <w:p>
-      <w:pPr>
-        <w:pStyle w:val="ad"/>
-      </w:pPr>
-      <w:r>
-        <w:rPr>
-          <w:rStyle w:val="ac"/>
-        </w:rPr>
+  <w:comment w:id="65" w:author="汤 胜中" w:date="2018-09-25T16:42:00Z" w:initials="胜汤">
+    <w:p>
+      <w:r>
+        <w:t>Internal</w:t>
+      </w:r>
+      <w:r>
         <w:annotationRef/>
       </w:r>
-      <w:r>
-        <w:rPr>
-          <w:rFonts w:hint="eastAsia"/>
-        </w:rPr>
-        <w:t>Internal</w:t>
-      </w:r>
-    </w:p>
-    <w:p>
-      <w:pPr>
-        <w:pStyle w:val="ad"/>
-      </w:pPr>
-      <w:r>
-        <w:rPr>
-          <w:rFonts w:hint="eastAsia"/>
-        </w:rPr>
-        <w:t>难道还要做权限赋予页面？不存在的，不做了</w:t>
+    </w:p>
+    <w:p>
+      <w:r>
+        <w:t>外部接口编写</w:t>
+      </w:r>
+      <w:r>
+        <w:annotationRef/>
       </w:r>
     </w:p>
   </w:comment>
-  <w:comment w:id="63" w:author="汤 胜中" w:date="2018-09-25T16:41:00Z" w:initials="胜汤">
-    <w:p>
-      <w:r>
-        <w:t>Internal</w:t>
-      </w:r>
-      <w:r>
-        <w:annotationRef/>
-      </w:r>
-    </w:p>
-    <w:p>
-      <w:r>
-        <w:t>Workflow</w:t>
-      </w:r>
-      <w:r>
-        <w:rPr>
-          <w:rFonts w:hint="eastAsia"/>
-        </w:rPr>
-        <w:t>学习，Workflow流程分析</w:t>
-      </w:r>
-      <w:r>
-        <w:t>与邮件收发，两个模块，</w:t>
-      </w:r>
-      <w:r>
-        <w:rPr>
-          <w:rFonts w:hint="eastAsia"/>
-        </w:rPr>
-        <w:t>三</w:t>
-      </w:r>
-      <w:r>
-        <w:t>个人次的工作量</w:t>
-      </w:r>
-      <w:r>
-        <w:annotationRef/>
-      </w:r>
-    </w:p>
-  </w:comment>
-  <w:comment w:id="64" w:author="汤 胜中" w:date="2018-09-25T16:42:00Z" w:initials="胜汤">
-    <w:p>
-      <w:r>
-        <w:t>Internal</w:t>
-      </w:r>
-      <w:r>
-        <w:annotationRef/>
-      </w:r>
-    </w:p>
-    <w:p>
-      <w:r>
-        <w:t>外部接口编写</w:t>
-      </w:r>
-      <w:r>
-        <w:annotationRef/>
-      </w:r>
-    </w:p>
-  </w:comment>
-  <w:comment w:id="66" w:author="汤 胜中" w:date="2018-09-25T16:43:00Z" w:initials="胜汤">
+  <w:comment w:id="67" w:author="汤 胜中" w:date="2018-09-25T16:43:00Z" w:initials="胜汤">
     <w:p>
       <w:r>
         <w:t>Internal</w:t>
@@ -16303,7 +16239,7 @@
 </file>
 
 <file path=customXml/itemProps1.xml><?xml version="1.0" encoding="utf-8"?>
-<ds:datastoreItem xmlns:ds="http://schemas.openxmlformats.org/officeDocument/2006/customXml" ds:itemID="{E52F121B-4270-44BA-8ECC-76F20ED6FE7A}">
+<ds:datastoreItem xmlns:ds="http://schemas.openxmlformats.org/officeDocument/2006/customXml" ds:itemID="{892080AA-8301-45E2-987A-9222F6460106}">
   <ds:schemaRefs>
     <ds:schemaRef ds:uri="http://schemas.openxmlformats.org/officeDocument/2006/bibliography"/>
   </ds:schemaRefs>

</xml_diff>

<commit_message>
change:   1. add table_details_draft   2. add mature table_details files   3. fix some bugs in outline doc(including change some nchar type to nvarchar types).
  ps: outline docs are deprecated now.Docs are always deprecated in later stage and would never update for improments and changes.So if you want to know about the latest status of the project,see the docs of latest stage.
</commit_message>
<xml_diff>
--- a/人才招聘_需求获取文档_Table与Page大纲.docx
+++ b/人才招聘_需求获取文档_Table与Page大纲.docx
@@ -3871,6 +3871,8 @@
         </w:rPr>
         <w:t>19.一旦初试通过，HR可以决定是否将其安排给其他招聘需求（面试中发现该被推荐人更合适其他职位）。假如初试不通过，放入人才库。</w:t>
       </w:r>
+      <w:bookmarkStart w:id="54" w:name="_GoBack"/>
+      <w:bookmarkEnd w:id="54"/>
     </w:p>
     <w:p>
       <w:pPr>
@@ -3916,7 +3918,7 @@
         </w:rPr>
         <w:t>20.当初试通过后，HR可以对其进行</w:t>
       </w:r>
-      <w:commentRangeStart w:id="54"/>
+      <w:commentRangeStart w:id="55"/>
       <w:r>
         <w:rPr>
           <w:rFonts w:hAnsi="宋体" w:cs="Arial"/>
@@ -3926,9 +3928,9 @@
         </w:rPr>
         <w:t>最终面试</w:t>
       </w:r>
-      <w:commentRangeEnd w:id="54"/>
-      <w:r>
-        <w:commentReference w:id="54"/>
+      <w:commentRangeEnd w:id="55"/>
+      <w:r>
+        <w:commentReference w:id="55"/>
       </w:r>
       <w:r>
         <w:rPr>
@@ -3984,7 +3986,7 @@
         </w:rPr>
         <w:t>21.当Offer发布后，</w:t>
       </w:r>
-      <w:commentRangeStart w:id="55"/>
+      <w:commentRangeStart w:id="56"/>
       <w:r>
         <w:rPr>
           <w:rFonts w:hAnsi="宋体" w:cs="Arial"/>
@@ -3994,7 +3996,7 @@
         </w:rPr>
         <w:t>被推荐人可以选择</w:t>
       </w:r>
-      <w:commentRangeStart w:id="56"/>
+      <w:commentRangeStart w:id="57"/>
       <w:r>
         <w:rPr>
           <w:rFonts w:hAnsi="宋体" w:cs="Arial"/>
@@ -4004,16 +4006,16 @@
         </w:rPr>
         <w:t>是否接受Offer入职</w:t>
       </w:r>
-      <w:commentRangeEnd w:id="55"/>
-      <w:r>
-        <w:commentReference w:id="55"/>
-      </w:r>
       <w:commentRangeEnd w:id="56"/>
       <w:r>
+        <w:commentReference w:id="56"/>
+      </w:r>
+      <w:commentRangeEnd w:id="57"/>
+      <w:r>
         <w:rPr>
           <w:rStyle w:val="ac"/>
         </w:rPr>
-        <w:commentReference w:id="56"/>
+        <w:commentReference w:id="57"/>
       </w:r>
       <w:r>
         <w:rPr>
@@ -4069,7 +4071,7 @@
         </w:rPr>
         <w:t>22.这些步骤中，会涉及到</w:t>
       </w:r>
-      <w:commentRangeStart w:id="57"/>
+      <w:commentRangeStart w:id="58"/>
       <w:r>
         <w:rPr>
           <w:rFonts w:hAnsi="宋体" w:cs="Arial" w:hint="eastAsia"/>
@@ -4079,12 +4081,12 @@
         </w:rPr>
         <w:t>积分的给予</w:t>
       </w:r>
-      <w:commentRangeEnd w:id="57"/>
+      <w:commentRangeEnd w:id="58"/>
       <w:r>
         <w:rPr>
           <w:rStyle w:val="ac"/>
         </w:rPr>
-        <w:commentReference w:id="57"/>
+        <w:commentReference w:id="58"/>
       </w:r>
       <w:r>
         <w:rPr>
@@ -4472,25 +4474,7 @@
                                   <w:sz w:val="15"/>
                                   <w:szCs w:val="15"/>
                                 </w:rPr>
-                                <w:t>通过面试</w:t>
-                              </w:r>
-                              <w:proofErr w:type="gramStart"/>
-                              <w:r>
-                                <w:rPr>
-                                  <w:rFonts w:hint="eastAsia"/>
-                                  <w:sz w:val="15"/>
-                                  <w:szCs w:val="15"/>
-                                </w:rPr>
-                                <w:t>等待终面</w:t>
-                              </w:r>
-                              <w:proofErr w:type="gramEnd"/>
-                              <w:r>
-                                <w:rPr>
-                                  <w:rFonts w:hint="eastAsia"/>
-                                  <w:sz w:val="15"/>
-                                  <w:szCs w:val="15"/>
-                                </w:rPr>
-                                <w:t>+2</w:t>
+                                <w:t>通过面试等待终面+2</w:t>
                               </w:r>
                             </w:p>
                           </w:txbxContent>
@@ -4627,23 +4611,13 @@
                                   <w:szCs w:val="15"/>
                                 </w:rPr>
                               </w:pPr>
-                              <w:proofErr w:type="gramStart"/>
                               <w:r>
                                 <w:rPr>
                                   <w:rFonts w:hint="eastAsia"/>
                                   <w:sz w:val="15"/>
                                   <w:szCs w:val="15"/>
                                 </w:rPr>
-                                <w:t>通过终面发放</w:t>
-                              </w:r>
-                              <w:proofErr w:type="gramEnd"/>
-                              <w:r>
-                                <w:rPr>
-                                  <w:rFonts w:hint="eastAsia"/>
-                                  <w:sz w:val="15"/>
-                                  <w:szCs w:val="15"/>
-                                </w:rPr>
-                                <w:t>Offer+2</w:t>
+                                <w:t>通过终面发放Offer+2</w:t>
                               </w:r>
                             </w:p>
                           </w:txbxContent>
@@ -5375,25 +5349,7 @@
                             <w:sz w:val="15"/>
                             <w:szCs w:val="15"/>
                           </w:rPr>
-                          <w:t>通过面试</w:t>
-                        </w:r>
-                        <w:proofErr w:type="gramStart"/>
-                        <w:r>
-                          <w:rPr>
-                            <w:rFonts w:hint="eastAsia"/>
-                            <w:sz w:val="15"/>
-                            <w:szCs w:val="15"/>
-                          </w:rPr>
-                          <w:t>等待终面</w:t>
-                        </w:r>
-                        <w:proofErr w:type="gramEnd"/>
-                        <w:r>
-                          <w:rPr>
-                            <w:rFonts w:hint="eastAsia"/>
-                            <w:sz w:val="15"/>
-                            <w:szCs w:val="15"/>
-                          </w:rPr>
-                          <w:t>+2</w:t>
+                          <w:t>通过面试等待终面+2</w:t>
                         </w:r>
                       </w:p>
                     </w:txbxContent>
@@ -5449,23 +5405,13 @@
                             <w:szCs w:val="15"/>
                           </w:rPr>
                         </w:pPr>
-                        <w:proofErr w:type="gramStart"/>
                         <w:r>
                           <w:rPr>
                             <w:rFonts w:hint="eastAsia"/>
                             <w:sz w:val="15"/>
                             <w:szCs w:val="15"/>
                           </w:rPr>
-                          <w:t>通过终面发放</w:t>
-                        </w:r>
-                        <w:proofErr w:type="gramEnd"/>
-                        <w:r>
-                          <w:rPr>
-                            <w:rFonts w:hint="eastAsia"/>
-                            <w:sz w:val="15"/>
-                            <w:szCs w:val="15"/>
-                          </w:rPr>
-                          <w:t>Offer+2</w:t>
+                          <w:t>通过终面发放Offer+2</w:t>
                         </w:r>
                       </w:p>
                     </w:txbxContent>
@@ -5669,9 +5615,9 @@
         </w:rPr>
         <w:t>23.提供</w:t>
       </w:r>
-      <w:commentRangeStart w:id="58"/>
       <w:commentRangeStart w:id="59"/>
       <w:commentRangeStart w:id="60"/>
+      <w:commentRangeStart w:id="61"/>
       <w:r>
         <w:rPr>
           <w:rFonts w:hAnsi="宋体" w:cs="Arial"/>
@@ -5681,23 +5627,23 @@
         </w:rPr>
         <w:t>积分</w:t>
       </w:r>
-      <w:commentRangeEnd w:id="58"/>
-      <w:r>
-        <w:commentReference w:id="58"/>
-      </w:r>
       <w:commentRangeEnd w:id="59"/>
       <w:r>
+        <w:commentReference w:id="59"/>
+      </w:r>
+      <w:commentRangeEnd w:id="60"/>
+      <w:r>
         <w:rPr>
           <w:rStyle w:val="ac"/>
         </w:rPr>
-        <w:commentReference w:id="59"/>
-      </w:r>
-      <w:commentRangeEnd w:id="60"/>
+        <w:commentReference w:id="60"/>
+      </w:r>
+      <w:commentRangeEnd w:id="61"/>
       <w:r>
         <w:rPr>
           <w:rStyle w:val="ac"/>
         </w:rPr>
-        <w:commentReference w:id="60"/>
+        <w:commentReference w:id="61"/>
       </w:r>
       <w:r>
         <w:rPr>
@@ -5753,7 +5699,7 @@
         </w:rPr>
         <w:t>24.提供</w:t>
       </w:r>
-      <w:commentRangeStart w:id="61"/>
+      <w:commentRangeStart w:id="62"/>
       <w:r>
         <w:rPr>
           <w:rFonts w:hAnsi="宋体" w:cs="Arial" w:hint="eastAsia"/>
@@ -5763,12 +5709,12 @@
         </w:rPr>
         <w:t>积分查询</w:t>
       </w:r>
-      <w:commentRangeEnd w:id="61"/>
+      <w:commentRangeEnd w:id="62"/>
       <w:r>
         <w:rPr>
           <w:rStyle w:val="ac"/>
         </w:rPr>
-        <w:commentReference w:id="61"/>
+        <w:commentReference w:id="62"/>
       </w:r>
       <w:r>
         <w:rPr>
@@ -5911,7 +5857,7 @@
         </w:rPr>
         <w:t>能为</w:t>
       </w:r>
-      <w:commentRangeStart w:id="62"/>
+      <w:commentRangeStart w:id="63"/>
       <w:r>
         <w:rPr>
           <w:rFonts w:hAnsi="宋体" w:hint="eastAsia"/>
@@ -5929,12 +5875,12 @@
         </w:rPr>
         <w:t>人员</w:t>
       </w:r>
-      <w:commentRangeEnd w:id="62"/>
+      <w:commentRangeEnd w:id="63"/>
       <w:r>
         <w:rPr>
           <w:rStyle w:val="ac"/>
         </w:rPr>
-        <w:commentReference w:id="62"/>
+        <w:commentReference w:id="63"/>
       </w:r>
       <w:r>
         <w:rPr>
@@ -6002,7 +5948,7 @@
         </w:rPr>
         <w:t>[</w:t>
       </w:r>
-      <w:commentRangeStart w:id="63"/>
+      <w:commentRangeStart w:id="64"/>
       <w:r>
         <w:rPr>
           <w:rFonts w:hAnsi="宋体" w:cs="Arial"/>
@@ -6014,9 +5960,9 @@
         </w:rPr>
         <w:t>邮件支持</w:t>
       </w:r>
-      <w:commentRangeEnd w:id="63"/>
-      <w:r>
-        <w:commentReference w:id="63"/>
+      <w:commentRangeEnd w:id="64"/>
+      <w:r>
+        <w:commentReference w:id="64"/>
       </w:r>
       <w:r>
         <w:rPr>
@@ -6293,7 +6239,7 @@
         <w:lastRenderedPageBreak/>
         <w:t>5、</w:t>
       </w:r>
-      <w:commentRangeStart w:id="64"/>
+      <w:commentRangeStart w:id="65"/>
       <w:r>
         <w:rPr>
           <w:sz w:val="24"/>
@@ -6301,9 +6247,9 @@
         </w:rPr>
         <w:t>外部接口</w:t>
       </w:r>
-      <w:commentRangeEnd w:id="64"/>
-      <w:r>
-        <w:commentReference w:id="64"/>
+      <w:commentRangeEnd w:id="65"/>
+      <w:r>
+        <w:commentReference w:id="65"/>
       </w:r>
       <w:bookmarkEnd w:id="7"/>
     </w:p>
@@ -6323,7 +6269,7 @@
           <w:szCs w:val="24"/>
         </w:rPr>
       </w:pPr>
-      <w:bookmarkStart w:id="65" w:name="_Toc525034197"/>
+      <w:bookmarkStart w:id="66" w:name="_Toc525034197"/>
       <w:r>
         <w:rPr>
           <w:rFonts w:hint="eastAsia"/>
@@ -6332,7 +6278,7 @@
         </w:rPr>
         <w:t>6、非功能需求</w:t>
       </w:r>
-      <w:bookmarkEnd w:id="65"/>
+      <w:bookmarkEnd w:id="66"/>
     </w:p>
     <w:p>
       <w:r>
@@ -6579,7 +6525,7 @@
         </w:rPr>
         <w:t>7.</w:t>
       </w:r>
-      <w:commentRangeStart w:id="66"/>
+      <w:commentRangeStart w:id="67"/>
       <w:r>
         <w:rPr>
           <w:rFonts w:hAnsi="宋体" w:cs="Arial"/>
@@ -6589,9 +6535,9 @@
         </w:rPr>
         <w:t>全文检索技术</w:t>
       </w:r>
-      <w:commentRangeEnd w:id="66"/>
-      <w:r>
-        <w:commentReference w:id="66"/>
+      <w:commentRangeEnd w:id="67"/>
+      <w:r>
+        <w:commentReference w:id="67"/>
       </w:r>
     </w:p>
     <w:p>
@@ -7289,8 +7235,6 @@
             <w:r>
               <w:t>表</w:t>
             </w:r>
-            <w:bookmarkStart w:id="67" w:name="_GoBack"/>
-            <w:bookmarkEnd w:id="67"/>
           </w:p>
         </w:tc>
         <w:tc>
@@ -13136,10 +13080,7 @@
         <w:t>招聘信息</w:t>
       </w:r>
       <w:r>
-        <w:t>id</w:t>
-      </w:r>
-      <w:r>
-        <w:t>、</w:t>
+        <w:t>id、</w:t>
       </w:r>
       <w:r>
         <w:rPr>
@@ -13168,21 +13109,12 @@
     <w:p>
       <w:pPr>
         <w:pStyle w:val="ad"/>
+      </w:pPr>
+      <w:r>
         <w:rPr>
           <w:rFonts w:hint="eastAsia"/>
         </w:rPr>
-      </w:pPr>
-      <w:r>
-        <w:rPr>
-          <w:rFonts w:hint="eastAsia"/>
-        </w:rPr>
-        <w:t>注：岗位</w:t>
-      </w:r>
-      <w:r>
-        <w:rPr>
-          <w:rFonts w:hint="eastAsia"/>
-        </w:rPr>
-        <w:t>招聘信息</w:t>
+        <w:t>注：岗位招聘信息</w:t>
       </w:r>
       <w:r>
         <w:t>表</w:t>
@@ -13612,9 +13544,11 @@
       <w:r>
         <w:t>R</w:t>
       </w:r>
+      <w:proofErr w:type="gramStart"/>
       <w:r>
         <w:t>’</w:t>
       </w:r>
+      <w:proofErr w:type="gramEnd"/>
       <w:r>
         <w:t>s id</w:t>
       </w:r>
@@ -13795,16 +13729,7 @@
         <w:t>，</w:t>
       </w:r>
       <w:r>
-        <w:t>姓名，性别，年龄，手机号码，E-mail</w:t>
-      </w:r>
-      <w:r>
-        <w:rPr>
-          <w:rFonts w:hint="eastAsia"/>
-        </w:rPr>
-        <w:t>，简历id</w:t>
-      </w:r>
-      <w:r>
-        <w:t xml:space="preserve"> </w:t>
+        <w:t xml:space="preserve">姓名，性别，年龄，手机号码，E-mail </w:t>
       </w:r>
     </w:p>
   </w:comment>
@@ -14029,7 +13954,7 @@
         <w:rPr>
           <w:rFonts w:hint="eastAsia"/>
         </w:rPr>
-        <w:t>处理结果表：处理结果id：处理阶段描述</w:t>
+        <w:t>处理结果表：处理结果id：处理结果描述</w:t>
       </w:r>
     </w:p>
   </w:comment>
@@ -14620,7 +14545,7 @@
       </w:r>
     </w:p>
   </w:comment>
-  <w:comment w:id="54" w:author="汤 胜中" w:date="2018-09-25T16:36:00Z" w:initials="胜汤">
+  <w:comment w:id="55" w:author="汤 胜中" w:date="2018-09-25T16:36:00Z" w:initials="胜汤">
     <w:p>
       <w:r>
         <w:t>Table</w:t>
@@ -14638,7 +14563,7 @@
       </w:r>
     </w:p>
   </w:comment>
-  <w:comment w:id="55" w:author="汤 胜中" w:date="2018-09-25T16:38:00Z" w:initials="胜汤">
+  <w:comment w:id="56" w:author="汤 胜中" w:date="2018-09-25T16:38:00Z" w:initials="胜汤">
     <w:p>
       <w:r>
         <w:t>Internal</w:t>
@@ -14656,7 +14581,7 @@
       </w:r>
     </w:p>
   </w:comment>
-  <w:comment w:id="56" w:author="汤 胜中" w:date="2018-09-25T21:00:00Z" w:initials="汤">
+  <w:comment w:id="57" w:author="汤 胜中" w:date="2018-09-25T21:00:00Z" w:initials="汤">
     <w:p>
       <w:pPr>
         <w:pStyle w:val="ad"/>
@@ -14702,7 +14627,7 @@
       </w:r>
     </w:p>
   </w:comment>
-  <w:comment w:id="57" w:author="汤 胜中" w:date="2018-09-25T21:01:00Z" w:initials="汤">
+  <w:comment w:id="58" w:author="汤 胜中" w:date="2018-09-25T21:01:00Z" w:initials="汤">
     <w:p>
       <w:pPr>
         <w:pStyle w:val="ad"/>
@@ -14732,7 +14657,7 @@
       </w:r>
     </w:p>
   </w:comment>
-  <w:comment w:id="58" w:author="汤 胜中" w:date="2018-09-25T16:36:00Z" w:initials="胜汤">
+  <w:comment w:id="59" w:author="汤 胜中" w:date="2018-09-25T16:36:00Z" w:initials="胜汤">
     <w:p>
       <w:r>
         <w:t>Table</w:t>
@@ -14765,7 +14690,7 @@
       </w:r>
     </w:p>
   </w:comment>
-  <w:comment w:id="59" w:author="汤 胜中" w:date="2018-09-25T19:53:00Z" w:initials="汤">
+  <w:comment w:id="60" w:author="汤 胜中" w:date="2018-09-25T19:53:00Z" w:initials="汤">
     <w:p>
       <w:pPr>
         <w:pStyle w:val="ad"/>
@@ -14784,7 +14709,7 @@
       </w:r>
     </w:p>
   </w:comment>
-  <w:comment w:id="60" w:author="汤 胜中" w:date="2018-09-25T19:54:00Z" w:initials="汤">
+  <w:comment w:id="61" w:author="汤 胜中" w:date="2018-09-25T19:54:00Z" w:initials="汤">
     <w:p>
       <w:pPr>
         <w:pStyle w:val="ad"/>
@@ -14803,7 +14728,7 @@
       </w:r>
     </w:p>
   </w:comment>
-  <w:comment w:id="61" w:author="汤 胜中" w:date="2018-09-25T17:28:00Z" w:initials="汤">
+  <w:comment w:id="62" w:author="汤 胜中" w:date="2018-09-25T17:28:00Z" w:initials="汤">
     <w:p>
       <w:r>
         <w:rPr>
@@ -14830,7 +14755,7 @@
       </w:r>
     </w:p>
   </w:comment>
-  <w:comment w:id="62" w:author="汤 胜中" w:date="2018-09-25T21:03:00Z" w:initials="汤">
+  <w:comment w:id="63" w:author="汤 胜中" w:date="2018-09-25T21:03:00Z" w:initials="汤">
     <w:p>
       <w:pPr>
         <w:pStyle w:val="ad"/>
@@ -14860,7 +14785,7 @@
       </w:r>
     </w:p>
   </w:comment>
-  <w:comment w:id="63" w:author="汤 胜中" w:date="2018-09-25T16:41:00Z" w:initials="胜汤">
+  <w:comment w:id="64" w:author="汤 胜中" w:date="2018-09-25T16:41:00Z" w:initials="胜汤">
     <w:p>
       <w:r>
         <w:t>Internal</w:t>
@@ -14896,7 +14821,7 @@
       </w:r>
     </w:p>
   </w:comment>
-  <w:comment w:id="64" w:author="汤 胜中" w:date="2018-09-25T16:42:00Z" w:initials="胜汤">
+  <w:comment w:id="65" w:author="汤 胜中" w:date="2018-09-25T16:42:00Z" w:initials="胜汤">
     <w:p>
       <w:r>
         <w:t>Internal</w:t>
@@ -14914,7 +14839,7 @@
       </w:r>
     </w:p>
   </w:comment>
-  <w:comment w:id="66" w:author="汤 胜中" w:date="2018-09-25T16:43:00Z" w:initials="胜汤">
+  <w:comment w:id="67" w:author="汤 胜中" w:date="2018-09-25T16:43:00Z" w:initials="胜汤">
     <w:p>
       <w:r>
         <w:t>Internal</w:t>
@@ -16322,7 +16247,7 @@
 </file>
 
 <file path=customXml/itemProps1.xml><?xml version="1.0" encoding="utf-8"?>
-<ds:datastoreItem xmlns:ds="http://schemas.openxmlformats.org/officeDocument/2006/customXml" ds:itemID="{2E30E299-78B3-41F0-B203-2A00D3B0D3BE}">
+<ds:datastoreItem xmlns:ds="http://schemas.openxmlformats.org/officeDocument/2006/customXml" ds:itemID="{B535DD62-71B8-42B9-9863-9A5EB4537364}">
   <ds:schemaRefs>
     <ds:schemaRef ds:uri="http://schemas.openxmlformats.org/officeDocument/2006/bibliography"/>
   </ds:schemaRefs>

</xml_diff>

<commit_message>
finish power designer work
1. finish power designer work(cdm,ldm,pdm,sql)
2. modify part of doc and table_details excel
</commit_message>
<xml_diff>
--- a/人才招聘_需求获取文档_Table与Page大纲.docx
+++ b/人才招聘_需求获取文档_Table与Page大纲.docx
@@ -3871,8 +3871,6 @@
         </w:rPr>
         <w:t>19.一旦初试通过，HR可以决定是否将其安排给其他招聘需求（面试中发现该被推荐人更合适其他职位）。假如初试不通过，放入人才库。</w:t>
       </w:r>
-      <w:bookmarkStart w:id="54" w:name="_GoBack"/>
-      <w:bookmarkEnd w:id="54"/>
     </w:p>
     <w:p>
       <w:pPr>
@@ -3918,7 +3916,7 @@
         </w:rPr>
         <w:t>20.当初试通过后，HR可以对其进行</w:t>
       </w:r>
-      <w:commentRangeStart w:id="55"/>
+      <w:commentRangeStart w:id="54"/>
       <w:r>
         <w:rPr>
           <w:rFonts w:hAnsi="宋体" w:cs="Arial"/>
@@ -3928,9 +3926,9 @@
         </w:rPr>
         <w:t>最终面试</w:t>
       </w:r>
-      <w:commentRangeEnd w:id="55"/>
-      <w:r>
-        <w:commentReference w:id="55"/>
+      <w:commentRangeEnd w:id="54"/>
+      <w:r>
+        <w:commentReference w:id="54"/>
       </w:r>
       <w:r>
         <w:rPr>
@@ -3986,6 +3984,16 @@
         </w:rPr>
         <w:t>21.当Offer发布后，</w:t>
       </w:r>
+      <w:commentRangeStart w:id="55"/>
+      <w:r>
+        <w:rPr>
+          <w:rFonts w:hAnsi="宋体" w:cs="Arial"/>
+          <w:color w:val="000000" w:themeColor="text1"/>
+          <w:sz w:val="24"/>
+          <w:szCs w:val="24"/>
+        </w:rPr>
+        <w:t>被推荐人可以选择</w:t>
+      </w:r>
       <w:commentRangeStart w:id="56"/>
       <w:r>
         <w:rPr>
@@ -3994,28 +4002,18 @@
           <w:sz w:val="24"/>
           <w:szCs w:val="24"/>
         </w:rPr>
-        <w:t>被推荐人可以选择</w:t>
-      </w:r>
-      <w:commentRangeStart w:id="57"/>
-      <w:r>
-        <w:rPr>
-          <w:rFonts w:hAnsi="宋体" w:cs="Arial"/>
-          <w:color w:val="000000" w:themeColor="text1"/>
-          <w:sz w:val="24"/>
-          <w:szCs w:val="24"/>
-        </w:rPr>
         <w:t>是否接受Offer入职</w:t>
       </w:r>
+      <w:commentRangeEnd w:id="55"/>
+      <w:r>
+        <w:commentReference w:id="55"/>
+      </w:r>
       <w:commentRangeEnd w:id="56"/>
       <w:r>
+        <w:rPr>
+          <w:rStyle w:val="ac"/>
+        </w:rPr>
         <w:commentReference w:id="56"/>
-      </w:r>
-      <w:commentRangeEnd w:id="57"/>
-      <w:r>
-        <w:rPr>
-          <w:rStyle w:val="ac"/>
-        </w:rPr>
-        <w:commentReference w:id="57"/>
       </w:r>
       <w:r>
         <w:rPr>
@@ -4071,7 +4069,7 @@
         </w:rPr>
         <w:t>22.这些步骤中，会涉及到</w:t>
       </w:r>
-      <w:commentRangeStart w:id="58"/>
+      <w:commentRangeStart w:id="57"/>
       <w:r>
         <w:rPr>
           <w:rFonts w:hAnsi="宋体" w:cs="Arial" w:hint="eastAsia"/>
@@ -4081,12 +4079,12 @@
         </w:rPr>
         <w:t>积分的给予</w:t>
       </w:r>
-      <w:commentRangeEnd w:id="58"/>
+      <w:commentRangeEnd w:id="57"/>
       <w:r>
         <w:rPr>
           <w:rStyle w:val="ac"/>
         </w:rPr>
-        <w:commentReference w:id="58"/>
+        <w:commentReference w:id="57"/>
       </w:r>
       <w:r>
         <w:rPr>
@@ -5615,9 +5613,9 @@
         </w:rPr>
         <w:t>23.提供</w:t>
       </w:r>
+      <w:commentRangeStart w:id="58"/>
       <w:commentRangeStart w:id="59"/>
       <w:commentRangeStart w:id="60"/>
-      <w:commentRangeStart w:id="61"/>
       <w:r>
         <w:rPr>
           <w:rFonts w:hAnsi="宋体" w:cs="Arial"/>
@@ -5627,8 +5625,15 @@
         </w:rPr>
         <w:t>积分</w:t>
       </w:r>
+      <w:commentRangeEnd w:id="58"/>
+      <w:r>
+        <w:commentReference w:id="58"/>
+      </w:r>
       <w:commentRangeEnd w:id="59"/>
       <w:r>
+        <w:rPr>
+          <w:rStyle w:val="ac"/>
+        </w:rPr>
         <w:commentReference w:id="59"/>
       </w:r>
       <w:commentRangeEnd w:id="60"/>
@@ -5637,13 +5642,6 @@
           <w:rStyle w:val="ac"/>
         </w:rPr>
         <w:commentReference w:id="60"/>
-      </w:r>
-      <w:commentRangeEnd w:id="61"/>
-      <w:r>
-        <w:rPr>
-          <w:rStyle w:val="ac"/>
-        </w:rPr>
-        <w:commentReference w:id="61"/>
       </w:r>
       <w:r>
         <w:rPr>
@@ -5699,7 +5697,7 @@
         </w:rPr>
         <w:t>24.提供</w:t>
       </w:r>
-      <w:commentRangeStart w:id="62"/>
+      <w:commentRangeStart w:id="61"/>
       <w:r>
         <w:rPr>
           <w:rFonts w:hAnsi="宋体" w:cs="Arial" w:hint="eastAsia"/>
@@ -5709,12 +5707,12 @@
         </w:rPr>
         <w:t>积分查询</w:t>
       </w:r>
-      <w:commentRangeEnd w:id="62"/>
+      <w:commentRangeEnd w:id="61"/>
       <w:r>
         <w:rPr>
           <w:rStyle w:val="ac"/>
         </w:rPr>
-        <w:commentReference w:id="62"/>
+        <w:commentReference w:id="61"/>
       </w:r>
       <w:r>
         <w:rPr>
@@ -5857,7 +5855,7 @@
         </w:rPr>
         <w:t>能为</w:t>
       </w:r>
-      <w:commentRangeStart w:id="63"/>
+      <w:commentRangeStart w:id="62"/>
       <w:r>
         <w:rPr>
           <w:rFonts w:hAnsi="宋体" w:hint="eastAsia"/>
@@ -5875,12 +5873,12 @@
         </w:rPr>
         <w:t>人员</w:t>
       </w:r>
-      <w:commentRangeEnd w:id="63"/>
+      <w:commentRangeEnd w:id="62"/>
       <w:r>
         <w:rPr>
           <w:rStyle w:val="ac"/>
         </w:rPr>
-        <w:commentReference w:id="63"/>
+        <w:commentReference w:id="62"/>
       </w:r>
       <w:r>
         <w:rPr>
@@ -5948,7 +5946,7 @@
         </w:rPr>
         <w:t>[</w:t>
       </w:r>
-      <w:commentRangeStart w:id="64"/>
+      <w:commentRangeStart w:id="63"/>
       <w:r>
         <w:rPr>
           <w:rFonts w:hAnsi="宋体" w:cs="Arial"/>
@@ -5960,9 +5958,9 @@
         </w:rPr>
         <w:t>邮件支持</w:t>
       </w:r>
-      <w:commentRangeEnd w:id="64"/>
-      <w:r>
-        <w:commentReference w:id="64"/>
+      <w:commentRangeEnd w:id="63"/>
+      <w:r>
+        <w:commentReference w:id="63"/>
       </w:r>
       <w:r>
         <w:rPr>
@@ -6239,7 +6237,7 @@
         <w:lastRenderedPageBreak/>
         <w:t>5、</w:t>
       </w:r>
-      <w:commentRangeStart w:id="65"/>
+      <w:commentRangeStart w:id="64"/>
       <w:r>
         <w:rPr>
           <w:sz w:val="24"/>
@@ -6247,9 +6245,9 @@
         </w:rPr>
         <w:t>外部接口</w:t>
       </w:r>
-      <w:commentRangeEnd w:id="65"/>
-      <w:r>
-        <w:commentReference w:id="65"/>
+      <w:commentRangeEnd w:id="64"/>
+      <w:r>
+        <w:commentReference w:id="64"/>
       </w:r>
       <w:bookmarkEnd w:id="7"/>
     </w:p>
@@ -6269,7 +6267,7 @@
           <w:szCs w:val="24"/>
         </w:rPr>
       </w:pPr>
-      <w:bookmarkStart w:id="66" w:name="_Toc525034197"/>
+      <w:bookmarkStart w:id="65" w:name="_Toc525034197"/>
       <w:r>
         <w:rPr>
           <w:rFonts w:hint="eastAsia"/>
@@ -6278,7 +6276,7 @@
         </w:rPr>
         <w:t>6、非功能需求</w:t>
       </w:r>
-      <w:bookmarkEnd w:id="66"/>
+      <w:bookmarkEnd w:id="65"/>
     </w:p>
     <w:p>
       <w:r>
@@ -6525,7 +6523,7 @@
         </w:rPr>
         <w:t>7.</w:t>
       </w:r>
-      <w:commentRangeStart w:id="67"/>
+      <w:commentRangeStart w:id="66"/>
       <w:r>
         <w:rPr>
           <w:rFonts w:hAnsi="宋体" w:cs="Arial"/>
@@ -6535,9 +6533,9 @@
         </w:rPr>
         <w:t>全文检索技术</w:t>
       </w:r>
-      <w:commentRangeEnd w:id="67"/>
-      <w:r>
-        <w:commentReference w:id="67"/>
+      <w:commentRangeEnd w:id="66"/>
+      <w:r>
+        <w:commentReference w:id="66"/>
       </w:r>
     </w:p>
     <w:p>
@@ -7386,6 +7384,150 @@
           <w:p>
             <w:pPr>
               <w:rPr>
+                <w:rFonts w:hint="eastAsia"/>
+              </w:rPr>
+            </w:pPr>
+            <w:r>
+              <w:rPr>
+                <w:rFonts w:hint="eastAsia"/>
+              </w:rPr>
+              <w:t>部门表</w:t>
+            </w:r>
+          </w:p>
+        </w:tc>
+        <w:tc>
+          <w:tcPr>
+            <w:tcW w:w="1276" w:type="dxa"/>
+          </w:tcPr>
+          <w:p>
+            <w:pPr>
+              <w:rPr>
+                <w:rFonts w:hAnsi="宋体" w:cs="宋体"/>
+                <w:color w:val="000000" w:themeColor="text1"/>
+                <w:sz w:val="24"/>
+                <w:szCs w:val="24"/>
+              </w:rPr>
+            </w:pPr>
+            <w:r>
+              <w:rPr>
+                <w:rFonts w:hAnsi="宋体" w:cs="宋体" w:hint="eastAsia"/>
+                <w:color w:val="000000" w:themeColor="text1"/>
+                <w:sz w:val="24"/>
+                <w:szCs w:val="24"/>
+              </w:rPr>
+              <w:t>徐时越</w:t>
+            </w:r>
+          </w:p>
+        </w:tc>
+        <w:tc>
+          <w:tcPr>
+            <w:tcW w:w="1276" w:type="dxa"/>
+          </w:tcPr>
+          <w:p>
+            <w:pPr>
+              <w:rPr>
+                <w:rFonts w:hAnsi="宋体" w:cs="宋体"/>
+                <w:color w:val="000000" w:themeColor="text1"/>
+                <w:sz w:val="24"/>
+                <w:szCs w:val="24"/>
+              </w:rPr>
+            </w:pPr>
+            <w:r>
+              <w:rPr>
+                <w:rFonts w:hAnsi="宋体" w:cs="宋体" w:hint="eastAsia"/>
+                <w:color w:val="000000" w:themeColor="text1"/>
+                <w:sz w:val="24"/>
+                <w:szCs w:val="24"/>
+              </w:rPr>
+              <w:t>Done</w:t>
+            </w:r>
+          </w:p>
+        </w:tc>
+        <w:tc>
+          <w:tcPr>
+            <w:tcW w:w="1417" w:type="dxa"/>
+          </w:tcPr>
+          <w:p>
+            <w:pPr>
+              <w:rPr>
+                <w:rFonts w:hAnsi="宋体" w:cs="宋体" w:hint="eastAsia"/>
+                <w:color w:val="000000" w:themeColor="text1"/>
+                <w:sz w:val="24"/>
+                <w:szCs w:val="24"/>
+              </w:rPr>
+            </w:pPr>
+            <w:proofErr w:type="gramStart"/>
+            <w:r>
+              <w:rPr>
+                <w:rFonts w:hAnsi="宋体" w:cs="宋体" w:hint="eastAsia"/>
+                <w:color w:val="000000" w:themeColor="text1"/>
+                <w:sz w:val="24"/>
+                <w:szCs w:val="24"/>
+              </w:rPr>
+              <w:t>汤胜中</w:t>
+            </w:r>
+            <w:proofErr w:type="gramEnd"/>
+          </w:p>
+        </w:tc>
+        <w:tc>
+          <w:tcPr>
+            <w:tcW w:w="1276" w:type="dxa"/>
+          </w:tcPr>
+          <w:p>
+            <w:pPr>
+              <w:rPr>
+                <w:rFonts w:hAnsi="宋体" w:cs="宋体" w:hint="eastAsia"/>
+                <w:color w:val="000000" w:themeColor="text1"/>
+                <w:sz w:val="24"/>
+                <w:szCs w:val="24"/>
+              </w:rPr>
+            </w:pPr>
+            <w:r>
+              <w:rPr>
+                <w:rFonts w:hAnsi="宋体" w:cs="宋体" w:hint="eastAsia"/>
+                <w:color w:val="000000" w:themeColor="text1"/>
+                <w:sz w:val="24"/>
+                <w:szCs w:val="24"/>
+              </w:rPr>
+              <w:t>Done</w:t>
+            </w:r>
+          </w:p>
+        </w:tc>
+        <w:tc>
+          <w:tcPr>
+            <w:tcW w:w="1355" w:type="dxa"/>
+          </w:tcPr>
+          <w:p>
+            <w:pPr>
+              <w:rPr>
+                <w:rFonts w:hAnsi="宋体" w:cs="宋体" w:hint="eastAsia"/>
+                <w:color w:val="000000" w:themeColor="text1"/>
+                <w:sz w:val="24"/>
+                <w:szCs w:val="24"/>
+              </w:rPr>
+            </w:pPr>
+            <w:r>
+              <w:rPr>
+                <w:rFonts w:hAnsi="宋体" w:cs="宋体" w:hint="eastAsia"/>
+                <w:color w:val="000000" w:themeColor="text1"/>
+                <w:sz w:val="24"/>
+                <w:szCs w:val="24"/>
+              </w:rPr>
+              <w:t>Acc</w:t>
+            </w:r>
+            <w:bookmarkStart w:id="67" w:name="_GoBack"/>
+            <w:bookmarkEnd w:id="67"/>
+          </w:p>
+        </w:tc>
+      </w:tr>
+      <w:tr>
+        <w:tc>
+          <w:tcPr>
+            <w:tcW w:w="1696" w:type="dxa"/>
+          </w:tcPr>
+          <w:p>
+            <w:pPr>
+              <w:rPr>
                 <w:rFonts w:hAnsi="宋体" w:cs="宋体"/>
                 <w:color w:val="000000" w:themeColor="text1"/>
                 <w:sz w:val="24"/>
@@ -10872,6 +11014,7 @@
           </w:tcPr>
           <w:p>
             <w:r>
+              <w:lastRenderedPageBreak/>
               <w:t>被推荐人信息</w:t>
             </w:r>
             <w:r>
@@ -10881,7 +11024,6 @@
               <w:t>查询</w:t>
             </w:r>
             <w:r>
-              <w:lastRenderedPageBreak/>
               <w:t>页面</w:t>
             </w:r>
             <w:r>
@@ -10928,7 +11070,6 @@
                 <w:sz w:val="24"/>
                 <w:szCs w:val="24"/>
               </w:rPr>
-              <w:lastRenderedPageBreak/>
               <w:t>陈王杰</w:t>
             </w:r>
           </w:p>
@@ -14545,7 +14686,7 @@
       </w:r>
     </w:p>
   </w:comment>
-  <w:comment w:id="55" w:author="汤 胜中" w:date="2018-09-25T16:36:00Z" w:initials="胜汤">
+  <w:comment w:id="54" w:author="汤 胜中" w:date="2018-09-25T16:36:00Z" w:initials="胜汤">
     <w:p>
       <w:r>
         <w:t>Table</w:t>
@@ -14563,7 +14704,7 @@
       </w:r>
     </w:p>
   </w:comment>
-  <w:comment w:id="56" w:author="汤 胜中" w:date="2018-09-25T16:38:00Z" w:initials="胜汤">
+  <w:comment w:id="55" w:author="汤 胜中" w:date="2018-09-25T16:38:00Z" w:initials="胜汤">
     <w:p>
       <w:r>
         <w:t>Internal</w:t>
@@ -14581,7 +14722,7 @@
       </w:r>
     </w:p>
   </w:comment>
-  <w:comment w:id="57" w:author="汤 胜中" w:date="2018-09-25T21:00:00Z" w:initials="汤">
+  <w:comment w:id="56" w:author="汤 胜中" w:date="2018-09-25T21:00:00Z" w:initials="汤">
     <w:p>
       <w:pPr>
         <w:pStyle w:val="ad"/>
@@ -14627,7 +14768,7 @@
       </w:r>
     </w:p>
   </w:comment>
-  <w:comment w:id="58" w:author="汤 胜中" w:date="2018-09-25T21:01:00Z" w:initials="汤">
+  <w:comment w:id="57" w:author="汤 胜中" w:date="2018-09-25T21:01:00Z" w:initials="汤">
     <w:p>
       <w:pPr>
         <w:pStyle w:val="ad"/>
@@ -14657,7 +14798,7 @@
       </w:r>
     </w:p>
   </w:comment>
-  <w:comment w:id="59" w:author="汤 胜中" w:date="2018-09-25T16:36:00Z" w:initials="胜汤">
+  <w:comment w:id="58" w:author="汤 胜中" w:date="2018-09-25T16:36:00Z" w:initials="胜汤">
     <w:p>
       <w:r>
         <w:t>Table</w:t>
@@ -14690,7 +14831,7 @@
       </w:r>
     </w:p>
   </w:comment>
-  <w:comment w:id="60" w:author="汤 胜中" w:date="2018-09-25T19:53:00Z" w:initials="汤">
+  <w:comment w:id="59" w:author="汤 胜中" w:date="2018-09-25T19:53:00Z" w:initials="汤">
     <w:p>
       <w:pPr>
         <w:pStyle w:val="ad"/>
@@ -14709,7 +14850,7 @@
       </w:r>
     </w:p>
   </w:comment>
-  <w:comment w:id="61" w:author="汤 胜中" w:date="2018-09-25T19:54:00Z" w:initials="汤">
+  <w:comment w:id="60" w:author="汤 胜中" w:date="2018-09-25T19:54:00Z" w:initials="汤">
     <w:p>
       <w:pPr>
         <w:pStyle w:val="ad"/>
@@ -14728,7 +14869,7 @@
       </w:r>
     </w:p>
   </w:comment>
-  <w:comment w:id="62" w:author="汤 胜中" w:date="2018-09-25T17:28:00Z" w:initials="汤">
+  <w:comment w:id="61" w:author="汤 胜中" w:date="2018-09-25T17:28:00Z" w:initials="汤">
     <w:p>
       <w:r>
         <w:rPr>
@@ -14755,7 +14896,7 @@
       </w:r>
     </w:p>
   </w:comment>
-  <w:comment w:id="63" w:author="汤 胜中" w:date="2018-09-25T21:03:00Z" w:initials="汤">
+  <w:comment w:id="62" w:author="汤 胜中" w:date="2018-09-25T21:03:00Z" w:initials="汤">
     <w:p>
       <w:pPr>
         <w:pStyle w:val="ad"/>
@@ -14785,7 +14926,7 @@
       </w:r>
     </w:p>
   </w:comment>
-  <w:comment w:id="64" w:author="汤 胜中" w:date="2018-09-25T16:41:00Z" w:initials="胜汤">
+  <w:comment w:id="63" w:author="汤 胜中" w:date="2018-09-25T16:41:00Z" w:initials="胜汤">
     <w:p>
       <w:r>
         <w:t>Internal</w:t>
@@ -14821,7 +14962,7 @@
       </w:r>
     </w:p>
   </w:comment>
-  <w:comment w:id="65" w:author="汤 胜中" w:date="2018-09-25T16:42:00Z" w:initials="胜汤">
+  <w:comment w:id="64" w:author="汤 胜中" w:date="2018-09-25T16:42:00Z" w:initials="胜汤">
     <w:p>
       <w:r>
         <w:t>Internal</w:t>
@@ -14839,7 +14980,7 @@
       </w:r>
     </w:p>
   </w:comment>
-  <w:comment w:id="67" w:author="汤 胜中" w:date="2018-09-25T16:43:00Z" w:initials="胜汤">
+  <w:comment w:id="66" w:author="汤 胜中" w:date="2018-09-25T16:43:00Z" w:initials="胜汤">
     <w:p>
       <w:r>
         <w:t>Internal</w:t>
@@ -16247,7 +16388,7 @@
 </file>
 
 <file path=customXml/itemProps1.xml><?xml version="1.0" encoding="utf-8"?>
-<ds:datastoreItem xmlns:ds="http://schemas.openxmlformats.org/officeDocument/2006/customXml" ds:itemID="{B535DD62-71B8-42B9-9863-9A5EB4537364}">
+<ds:datastoreItem xmlns:ds="http://schemas.openxmlformats.org/officeDocument/2006/customXml" ds:itemID="{264B8293-2A5D-4074-A507-A0E9412BC156}">
   <ds:schemaRefs>
     <ds:schemaRef ds:uri="http://schemas.openxmlformats.org/officeDocument/2006/bibliography"/>
   </ds:schemaRefs>

</xml_diff>